<commit_message>
Added Use Case Document
</commit_message>
<xml_diff>
--- a/UML/Use Case Document.docx
+++ b/UML/Use Case Document.docx
@@ -5,8 +5,16 @@
     <w:p>
       <w:pPr>
         <w:jc w:val="center"/>
-      </w:pPr>
-      <w:r>
+        <w:rPr>
+          <w:b/>
+          <w:sz w:val="32"/>
+        </w:rPr>
+      </w:pPr>
+      <w:r>
+        <w:rPr>
+          <w:b/>
+          <w:sz w:val="32"/>
+        </w:rPr>
         <w:t>Use Case Document</w:t>
       </w:r>
     </w:p>
@@ -16,48 +24,24 @@
           <w:b/>
         </w:rPr>
       </w:pPr>
-      <w:r>
-        <w:rPr>
-          <w:b/>
-        </w:rPr>
-        <w:t>System Name</w:t>
+    </w:p>
+    <w:p>
+      <w:pPr>
+        <w:rPr>
+          <w:b/>
+        </w:rPr>
+      </w:pPr>
+      <w:r>
+        <w:rPr>
+          <w:b/>
+        </w:rPr>
+        <w:t>Turtle1 (Etch-a-sketch)</w:t>
       </w:r>
     </w:p>
     <w:p/>
     <w:p>
       <w:r>
-        <w:t xml:space="preserve">&lt;Brief description. In a large system, </w:t>
-      </w:r>
-      <w:proofErr w:type="gramStart"/>
-      <w:r>
-        <w:t>this</w:t>
-      </w:r>
-      <w:proofErr w:type="gramEnd"/>
-      <w:r>
-        <w:t xml:space="preserve"> could be </w:t>
-      </w:r>
-      <w:proofErr w:type="gramStart"/>
-      <w:r>
-        <w:t>several pages</w:t>
-      </w:r>
-      <w:proofErr w:type="gramEnd"/>
-      <w:r>
-        <w:t xml:space="preserve">. </w:t>
-      </w:r>
-    </w:p>
-    <w:p>
-      <w:r>
-        <w:t xml:space="preserve">Note this is not meant to be detailed requirements, but a basic </w:t>
-      </w:r>
-    </w:p>
-    <w:p>
-      <w:proofErr w:type="gramStart"/>
-      <w:r>
-        <w:t>overview</w:t>
-      </w:r>
-      <w:proofErr w:type="gramEnd"/>
-      <w:r>
-        <w:t xml:space="preserve"> of the system.&gt;</w:t>
+        <w:t>This is a simulation of an etch-a-sketch coded to work as a real etch-a-sketch would. The user is able to control the direction and length of lines to draw as well as an added feature to disable the lines drawn while moving to get to hard to reach areas without drawing a line to it.</w:t>
       </w:r>
     </w:p>
     <w:p/>
@@ -75,61 +59,111 @@
       </w:r>
     </w:p>
     <w:p>
-      <w:r>
-        <w:t>&lt;</w:t>
-      </w:r>
-      <w:proofErr w:type="gramStart"/>
-      <w:r>
-        <w:t>list</w:t>
-      </w:r>
-      <w:proofErr w:type="gramEnd"/>
-      <w:r>
-        <w:t xml:space="preserve"> risk factors here in priority order&gt;</w:t>
-      </w:r>
-    </w:p>
-    <w:p>
-      <w:pPr>
-        <w:rPr>
-          <w:b/>
-        </w:rPr>
-      </w:pPr>
-    </w:p>
-    <w:p>
-      <w:pPr>
-        <w:rPr>
-          <w:b/>
-        </w:rPr>
-      </w:pPr>
-      <w:r>
-        <w:rPr>
-          <w:b/>
-        </w:rPr>
-        <w:t>System Lev</w:t>
-      </w:r>
-      <w:r>
-        <w:rPr>
-          <w:b/>
-        </w:rPr>
-        <w:t xml:space="preserve"> </w:t>
-      </w:r>
-      <w:r>
-        <w:rPr>
-          <w:b/>
-        </w:rPr>
-        <w:t>el Use Case Diagram</w:t>
-      </w:r>
-    </w:p>
-    <w:p>
-      <w:r>
-        <w:t>&lt;Or you could just list the Actors and Use Cases in text</w:t>
-      </w:r>
-      <w:proofErr w:type="gramStart"/>
-      <w:r>
-        <w:t>.&gt;</w:t>
-      </w:r>
-      <w:proofErr w:type="gramEnd"/>
+      <w:pPr>
+        <w:pStyle w:val="ListParagraph"/>
+        <w:numPr>
+          <w:ilvl w:val="0"/>
+          <w:numId w:val="1"/>
+        </w:numPr>
+      </w:pPr>
+      <w:r>
+        <w:t>Out of bounds error</w:t>
+      </w:r>
+    </w:p>
+    <w:p>
+      <w:pPr>
+        <w:pStyle w:val="ListParagraph"/>
+        <w:numPr>
+          <w:ilvl w:val="0"/>
+          <w:numId w:val="1"/>
+        </w:numPr>
+        <w:rPr>
+          <w:b/>
+        </w:rPr>
+      </w:pPr>
+      <w:r>
+        <w:t>System does not save progress</w:t>
+      </w:r>
+    </w:p>
+    <w:p>
+      <w:pPr>
+        <w:pStyle w:val="ListParagraph"/>
+        <w:rPr>
+          <w:b/>
+        </w:rPr>
+      </w:pPr>
+    </w:p>
+    <w:p>
+      <w:pPr>
+        <w:rPr>
+          <w:b/>
+        </w:rPr>
+      </w:pPr>
+      <w:r>
+        <w:rPr>
+          <w:b/>
+        </w:rPr>
+        <w:t>System Level Use Case Diagram</w:t>
+      </w:r>
+    </w:p>
+    <w:p>
+      <w:r>
+        <w:rPr>
+          <w:noProof/>
+        </w:rPr>
+        <w:drawing>
+          <wp:inline distT="0" distB="0" distL="0" distR="0" wp14:anchorId="0167FF02" wp14:editId="01AED9BE">
+            <wp:extent cx="4690630" cy="5344798"/>
+            <wp:effectExtent l="0" t="0" r="0" b="0"/>
+            <wp:docPr id="291" name="Picture 291"/>
+            <wp:cNvGraphicFramePr>
+              <a:graphicFrameLocks xmlns:a="http://schemas.openxmlformats.org/drawingml/2006/main" noChangeAspect="1"/>
+            </wp:cNvGraphicFramePr>
+            <a:graphic xmlns:a="http://schemas.openxmlformats.org/drawingml/2006/main">
+              <a:graphicData uri="http://schemas.openxmlformats.org/drawingml/2006/picture">
+                <pic:pic xmlns:pic="http://schemas.openxmlformats.org/drawingml/2006/picture">
+                  <pic:nvPicPr>
+                    <pic:cNvPr id="0" name="Picture 291"/>
+                    <pic:cNvPicPr>
+                      <a:picLocks noChangeAspect="1" noChangeArrowheads="1"/>
+                    </pic:cNvPicPr>
+                  </pic:nvPicPr>
+                  <pic:blipFill>
+                    <a:blip r:embed="rId6">
+                      <a:extLst>
+                        <a:ext uri="{28A0092B-C50C-407E-A947-70E740481C1C}">
+                          <a14:useLocalDpi xmlns:a14="http://schemas.microsoft.com/office/drawing/2010/main" val="0"/>
+                        </a:ext>
+                      </a:extLst>
+                    </a:blip>
+                    <a:srcRect/>
+                    <a:stretch>
+                      <a:fillRect/>
+                    </a:stretch>
+                  </pic:blipFill>
+                  <pic:spPr bwMode="auto">
+                    <a:xfrm>
+                      <a:off x="0" y="0"/>
+                      <a:ext cx="4691087" cy="5345319"/>
+                    </a:xfrm>
+                    <a:prstGeom prst="rect">
+                      <a:avLst/>
+                    </a:prstGeom>
+                    <a:noFill/>
+                    <a:ln>
+                      <a:noFill/>
+                    </a:ln>
+                  </pic:spPr>
+                </pic:pic>
+              </a:graphicData>
+            </a:graphic>
+          </wp:inline>
+        </w:drawing>
+      </w:r>
     </w:p>
     <w:p/>
+    <w:p/>
+    <w:p/>
     <w:p>
       <w:pPr>
         <w:rPr>
@@ -144,18 +178,123 @@
       </w:r>
     </w:p>
     <w:p>
-      <w:r>
-        <w:t xml:space="preserve">&lt;Include a description of the interfaces as well. These could be on </w:t>
-      </w:r>
-    </w:p>
-    <w:p>
-      <w:proofErr w:type="gramStart"/>
-      <w:r>
-        <w:t>the</w:t>
-      </w:r>
-      <w:proofErr w:type="gramEnd"/>
-      <w:r>
-        <w:t xml:space="preserve"> diagram, or listed in text.&gt;</w:t>
+      <w:pPr>
+        <w:pStyle w:val="ListParagraph"/>
+        <w:numPr>
+          <w:ilvl w:val="0"/>
+          <w:numId w:val="1"/>
+        </w:numPr>
+      </w:pPr>
+      <w:r>
+        <w:t>Pen Down</w:t>
+      </w:r>
+    </w:p>
+    <w:p>
+      <w:pPr>
+        <w:pStyle w:val="ListParagraph"/>
+        <w:numPr>
+          <w:ilvl w:val="0"/>
+          <w:numId w:val="1"/>
+        </w:numPr>
+      </w:pPr>
+      <w:r>
+        <w:t>Move</w:t>
+      </w:r>
+    </w:p>
+    <w:p>
+      <w:pPr>
+        <w:pStyle w:val="ListParagraph"/>
+        <w:numPr>
+          <w:ilvl w:val="0"/>
+          <w:numId w:val="1"/>
+        </w:numPr>
+      </w:pPr>
+      <w:r>
+        <w:t>Distance</w:t>
+      </w:r>
+    </w:p>
+    <w:p>
+      <w:pPr>
+        <w:pStyle w:val="ListParagraph"/>
+        <w:numPr>
+          <w:ilvl w:val="0"/>
+          <w:numId w:val="1"/>
+        </w:numPr>
+      </w:pPr>
+      <w:r>
+        <w:t>End</w:t>
+      </w:r>
+    </w:p>
+    <w:p>
+      <w:pPr>
+        <w:pStyle w:val="ListParagraph"/>
+        <w:numPr>
+          <w:ilvl w:val="0"/>
+          <w:numId w:val="1"/>
+        </w:numPr>
+      </w:pPr>
+      <w:r>
+        <w:t>Turn Right</w:t>
+      </w:r>
+    </w:p>
+    <w:p>
+      <w:pPr>
+        <w:pStyle w:val="ListParagraph"/>
+        <w:numPr>
+          <w:ilvl w:val="0"/>
+          <w:numId w:val="1"/>
+        </w:numPr>
+      </w:pPr>
+      <w:r>
+        <w:t>Turn Left</w:t>
+      </w:r>
+    </w:p>
+    <w:p>
+      <w:pPr>
+        <w:pStyle w:val="ListParagraph"/>
+        <w:numPr>
+          <w:ilvl w:val="0"/>
+          <w:numId w:val="1"/>
+        </w:numPr>
+      </w:pPr>
+      <w:r>
+        <w:t>Canvas</w:t>
+      </w:r>
+    </w:p>
+    <w:p>
+      <w:pPr>
+        <w:pStyle w:val="ListParagraph"/>
+        <w:numPr>
+          <w:ilvl w:val="0"/>
+          <w:numId w:val="1"/>
+        </w:numPr>
+      </w:pPr>
+      <w:r>
+        <w:t>Compass Point</w:t>
+      </w:r>
+    </w:p>
+    <w:p>
+      <w:pPr>
+        <w:pStyle w:val="ListParagraph"/>
+        <w:numPr>
+          <w:ilvl w:val="0"/>
+          <w:numId w:val="1"/>
+        </w:numPr>
+      </w:pPr>
+      <w:r>
+        <w:t>Lines</w:t>
+      </w:r>
+    </w:p>
+    <w:p>
+      <w:pPr>
+        <w:pStyle w:val="ListParagraph"/>
+        <w:numPr>
+          <w:ilvl w:val="0"/>
+          <w:numId w:val="1"/>
+        </w:numPr>
+      </w:pPr>
+      <w:r>
+        <w:t>Print</w:t>
       </w:r>
     </w:p>
     <w:p/>
@@ -169,18 +308,41 @@
         <w:rPr>
           <w:b/>
         </w:rPr>
-        <w:t>Subsystem Descriptions</w:t>
-      </w:r>
-    </w:p>
-    <w:p>
-      <w:r>
-        <w:t>&lt;Include a brief description of each subsystem</w:t>
-      </w:r>
-      <w:proofErr w:type="gramStart"/>
-      <w:r>
-        <w:t>.&gt;</w:t>
-      </w:r>
-      <w:proofErr w:type="gramEnd"/>
+        <w:t>Use Case Name</w:t>
+      </w:r>
+    </w:p>
+    <w:p>
+      <w:pPr>
+        <w:ind w:firstLine="720"/>
+      </w:pPr>
+      <w:r>
+        <w:t xml:space="preserve">This is a brief description of the Use Case: This diagram shows the TurtleOne and TurtleSix programs listing everything that the user can see and interact with. </w:t>
+      </w:r>
+    </w:p>
+    <w:p>
+      <w:pPr>
+        <w:rPr>
+          <w:b/>
+        </w:rPr>
+      </w:pPr>
+      <w:r>
+        <w:rPr>
+          <w:b/>
+        </w:rPr>
+        <w:t>Actors</w:t>
+      </w:r>
+    </w:p>
+    <w:p>
+      <w:pPr>
+        <w:pStyle w:val="ListParagraph"/>
+        <w:numPr>
+          <w:ilvl w:val="0"/>
+          <w:numId w:val="1"/>
+        </w:numPr>
+      </w:pPr>
+      <w:r>
+        <w:t>User</w:t>
+      </w:r>
     </w:p>
     <w:p/>
     <w:p>
@@ -193,18 +355,40 @@
         <w:rPr>
           <w:b/>
         </w:rPr>
-        <w:t>Use Case Name</w:t>
-      </w:r>
-    </w:p>
-    <w:p>
-      <w:r>
-        <w:t>&lt;Brief description. Usually a paragraph or less</w:t>
-      </w:r>
-      <w:proofErr w:type="gramStart"/>
-      <w:r>
-        <w:t>.&gt;</w:t>
-      </w:r>
-      <w:proofErr w:type="gramEnd"/>
+        <w:t>Priority</w:t>
+      </w:r>
+    </w:p>
+    <w:p>
+      <w:pPr>
+        <w:ind w:firstLine="720"/>
+      </w:pPr>
+      <w:r>
+        <w:t>High</w:t>
+      </w:r>
+    </w:p>
+    <w:p>
+      <w:pPr>
+        <w:ind w:firstLine="720"/>
+      </w:pPr>
+    </w:p>
+    <w:p>
+      <w:pPr>
+        <w:rPr>
+          <w:b/>
+        </w:rPr>
+      </w:pPr>
+      <w:r>
+        <w:rPr>
+          <w:b/>
+        </w:rPr>
+        <w:t>Status</w:t>
+      </w:r>
+    </w:p>
+    <w:p>
+      <w:r>
+        <w:tab/>
+        <w:t>100% complete.</w:t>
+      </w:r>
     </w:p>
     <w:p/>
     <w:p>
@@ -217,88 +401,17 @@
         <w:rPr>
           <w:b/>
         </w:rPr>
-        <w:t>Actors</w:t>
-      </w:r>
-    </w:p>
-    <w:p>
-      <w:r>
-        <w:t>&lt;A list of the Actors who communicate with this Use Case&gt;</w:t>
+        <w:t>Pre-Conditions</w:t>
+      </w:r>
+    </w:p>
+    <w:p>
+      <w:r>
+        <w:tab/>
+        <w:t>Program is turned on</w:t>
       </w:r>
     </w:p>
     <w:p/>
     <w:p>
-      <w:pPr>
-        <w:rPr>
-          <w:b/>
-        </w:rPr>
-      </w:pPr>
-      <w:r>
-        <w:rPr>
-          <w:b/>
-        </w:rPr>
-        <w:t>Priority</w:t>
-      </w:r>
-    </w:p>
-    <w:p>
-      <w:r>
-        <w:t>&lt;How important is this Use Case to the project</w:t>
-      </w:r>
-      <w:proofErr w:type="gramStart"/>
-      <w:r>
-        <w:t>?&gt;</w:t>
-      </w:r>
-      <w:proofErr w:type="gramEnd"/>
-    </w:p>
-    <w:p/>
-    <w:p>
-      <w:pPr>
-        <w:rPr>
-          <w:b/>
-        </w:rPr>
-      </w:pPr>
-      <w:r>
-        <w:rPr>
-          <w:b/>
-        </w:rPr>
-        <w:t>Status</w:t>
-      </w:r>
-    </w:p>
-    <w:p>
-      <w:r>
-        <w:t>&lt;What point are we in developing this Use Case</w:t>
-      </w:r>
-      <w:proofErr w:type="gramStart"/>
-      <w:r>
-        <w:t>?&gt;</w:t>
-      </w:r>
-      <w:proofErr w:type="gramEnd"/>
-    </w:p>
-    <w:p/>
-    <w:p>
-      <w:pPr>
-        <w:rPr>
-          <w:b/>
-        </w:rPr>
-      </w:pPr>
-      <w:r>
-        <w:rPr>
-          <w:b/>
-        </w:rPr>
-        <w:t>Pre-Conditions</w:t>
-      </w:r>
-    </w:p>
-    <w:p>
-      <w:r>
-        <w:t>&lt;A list of conditions that must be true before the Use Case starts&gt;</w:t>
-      </w:r>
-    </w:p>
-    <w:p/>
-    <w:p>
-      <w:pPr>
-        <w:rPr>
-          <w:b/>
-        </w:rPr>
-      </w:pPr>
       <w:r>
         <w:rPr>
           <w:b/>
@@ -308,82 +421,43 @@
     </w:p>
     <w:p>
       <w:r>
-        <w:t xml:space="preserve">&lt;A list of conditions that must be true when the Use Case ends, </w:t>
-      </w:r>
-    </w:p>
-    <w:p>
-      <w:proofErr w:type="gramStart"/>
-      <w:r>
-        <w:t>no</w:t>
-      </w:r>
-      <w:proofErr w:type="gramEnd"/>
-      <w:r>
-        <w:t xml:space="preserve"> matter which Scenario is executed.&gt;</w:t>
-      </w:r>
-    </w:p>
-    <w:p/>
-    <w:p>
-      <w:pPr>
-        <w:rPr>
-          <w:b/>
-        </w:rPr>
-      </w:pPr>
-      <w:r>
-        <w:rPr>
-          <w:b/>
-        </w:rPr>
-        <w:t>Extension Points</w:t>
-      </w:r>
-    </w:p>
-    <w:p>
-      <w:r>
-        <w:t>&lt;If the Use Case has extension points, list them here</w:t>
-      </w:r>
-      <w:proofErr w:type="gramStart"/>
-      <w:r>
-        <w:t>.&gt;</w:t>
-      </w:r>
-      <w:proofErr w:type="gramEnd"/>
-    </w:p>
-    <w:p>
-      <w:pPr>
-        <w:rPr>
-          <w:b/>
-        </w:rPr>
-      </w:pPr>
-    </w:p>
-    <w:p>
-      <w:pPr>
-        <w:rPr>
-          <w:b/>
-        </w:rPr>
-      </w:pPr>
-      <w:r>
-        <w:rPr>
-          <w:b/>
-        </w:rPr>
-        <w:t>“Used” Use Cases</w:t>
-      </w:r>
-    </w:p>
-    <w:p>
-      <w:pPr>
-        <w:pBdr>
-          <w:bottom w:val="double" w:sz="6" w:space="1" w:color="auto"/>
-        </w:pBdr>
-      </w:pPr>
-      <w:r>
-        <w:t>&lt;If the Use Case uses other Use Cases, list them here</w:t>
-      </w:r>
-      <w:proofErr w:type="gramStart"/>
-      <w:r>
-        <w:t>.&gt;</w:t>
-      </w:r>
-      <w:proofErr w:type="gramEnd"/>
+        <w:tab/>
+        <w:t>Program terminates</w:t>
+      </w:r>
     </w:p>
     <w:p>
       <w:bookmarkStart w:id="0" w:name="_GoBack"/>
       <w:bookmarkEnd w:id="0"/>
     </w:p>
+    <w:p>
+      <w:pPr>
+        <w:rPr>
+          <w:b/>
+        </w:rPr>
+      </w:pPr>
+      <w:r>
+        <w:rPr>
+          <w:b/>
+        </w:rPr>
+        <w:t>Extension Points</w:t>
+      </w:r>
+    </w:p>
+    <w:p>
+      <w:pPr>
+        <w:ind w:firstLine="720"/>
+      </w:pPr>
+      <w:r>
+        <w:t>None</w:t>
+      </w:r>
+    </w:p>
+    <w:p>
+      <w:pPr>
+        <w:rPr>
+          <w:b/>
+        </w:rPr>
+      </w:pPr>
+    </w:p>
+    <w:p/>
     <w:sectPr>
       <w:pgSz w:w="12240" w:h="15840"/>
       <w:pgMar w:top="1440" w:right="1800" w:bottom="1440" w:left="1800" w:header="720" w:footer="720" w:gutter="0"/>
@@ -392,6 +466,127 @@
     </w:sectPr>
   </w:body>
 </w:document>
+</file>
+
+<file path=word/numbering.xml><?xml version="1.0" encoding="utf-8"?>
+<w:numbering xmlns:wpc="http://schemas.microsoft.com/office/word/2010/wordprocessingCanvas" xmlns:mo="http://schemas.microsoft.com/office/mac/office/2008/main" xmlns:mc="http://schemas.openxmlformats.org/markup-compatibility/2006" xmlns:mv="urn:schemas-microsoft-com:mac:vml" xmlns:o="urn:schemas-microsoft-com:office:office" xmlns:r="http://schemas.openxmlformats.org/officeDocument/2006/relationships" xmlns:m="http://schemas.openxmlformats.org/officeDocument/2006/math" xmlns:v="urn:schemas-microsoft-com:vml" xmlns:wp14="http://schemas.microsoft.com/office/word/2010/wordprocessingDrawing" xmlns:wp="http://schemas.openxmlformats.org/drawingml/2006/wordprocessingDrawing" xmlns:w10="urn:schemas-microsoft-com:office:word" xmlns:w="http://schemas.openxmlformats.org/wordprocessingml/2006/main" xmlns:w14="http://schemas.microsoft.com/office/word/2010/wordml" xmlns:wpg="http://schemas.microsoft.com/office/word/2010/wordprocessingGroup" xmlns:wpi="http://schemas.microsoft.com/office/word/2010/wordprocessingInk" xmlns:wne="http://schemas.microsoft.com/office/word/2006/wordml" xmlns:wps="http://schemas.microsoft.com/office/word/2010/wordprocessingShape" mc:Ignorable="w14 wp14">
+  <w:abstractNum w:abstractNumId="0">
+    <w:nsid w:val="006E31AA"/>
+    <w:multiLevelType w:val="hybridMultilevel"/>
+    <w:tmpl w:val="6A56CCCC"/>
+    <w:lvl w:ilvl="0" w:tplc="EFB222C8">
+      <w:start w:val="1"/>
+      <w:numFmt w:val="bullet"/>
+      <w:lvlText w:val=""/>
+      <w:lvlJc w:val="left"/>
+      <w:pPr>
+        <w:ind w:left="720" w:hanging="360"/>
+      </w:pPr>
+      <w:rPr>
+        <w:rFonts w:ascii="Symbol" w:eastAsiaTheme="minorEastAsia" w:hAnsi="Symbol" w:cstheme="minorBidi" w:hint="default"/>
+      </w:rPr>
+    </w:lvl>
+    <w:lvl w:ilvl="1" w:tplc="04090003" w:tentative="1">
+      <w:start w:val="1"/>
+      <w:numFmt w:val="bullet"/>
+      <w:lvlText w:val="o"/>
+      <w:lvlJc w:val="left"/>
+      <w:pPr>
+        <w:ind w:left="1440" w:hanging="360"/>
+      </w:pPr>
+      <w:rPr>
+        <w:rFonts w:ascii="Courier New" w:hAnsi="Courier New" w:hint="default"/>
+      </w:rPr>
+    </w:lvl>
+    <w:lvl w:ilvl="2" w:tplc="04090005" w:tentative="1">
+      <w:start w:val="1"/>
+      <w:numFmt w:val="bullet"/>
+      <w:lvlText w:val=""/>
+      <w:lvlJc w:val="left"/>
+      <w:pPr>
+        <w:ind w:left="2160" w:hanging="360"/>
+      </w:pPr>
+      <w:rPr>
+        <w:rFonts w:ascii="Wingdings" w:hAnsi="Wingdings" w:hint="default"/>
+      </w:rPr>
+    </w:lvl>
+    <w:lvl w:ilvl="3" w:tplc="04090001" w:tentative="1">
+      <w:start w:val="1"/>
+      <w:numFmt w:val="bullet"/>
+      <w:lvlText w:val=""/>
+      <w:lvlJc w:val="left"/>
+      <w:pPr>
+        <w:ind w:left="2880" w:hanging="360"/>
+      </w:pPr>
+      <w:rPr>
+        <w:rFonts w:ascii="Symbol" w:hAnsi="Symbol" w:hint="default"/>
+      </w:rPr>
+    </w:lvl>
+    <w:lvl w:ilvl="4" w:tplc="04090003" w:tentative="1">
+      <w:start w:val="1"/>
+      <w:numFmt w:val="bullet"/>
+      <w:lvlText w:val="o"/>
+      <w:lvlJc w:val="left"/>
+      <w:pPr>
+        <w:ind w:left="3600" w:hanging="360"/>
+      </w:pPr>
+      <w:rPr>
+        <w:rFonts w:ascii="Courier New" w:hAnsi="Courier New" w:hint="default"/>
+      </w:rPr>
+    </w:lvl>
+    <w:lvl w:ilvl="5" w:tplc="04090005" w:tentative="1">
+      <w:start w:val="1"/>
+      <w:numFmt w:val="bullet"/>
+      <w:lvlText w:val=""/>
+      <w:lvlJc w:val="left"/>
+      <w:pPr>
+        <w:ind w:left="4320" w:hanging="360"/>
+      </w:pPr>
+      <w:rPr>
+        <w:rFonts w:ascii="Wingdings" w:hAnsi="Wingdings" w:hint="default"/>
+      </w:rPr>
+    </w:lvl>
+    <w:lvl w:ilvl="6" w:tplc="04090001" w:tentative="1">
+      <w:start w:val="1"/>
+      <w:numFmt w:val="bullet"/>
+      <w:lvlText w:val=""/>
+      <w:lvlJc w:val="left"/>
+      <w:pPr>
+        <w:ind w:left="5040" w:hanging="360"/>
+      </w:pPr>
+      <w:rPr>
+        <w:rFonts w:ascii="Symbol" w:hAnsi="Symbol" w:hint="default"/>
+      </w:rPr>
+    </w:lvl>
+    <w:lvl w:ilvl="7" w:tplc="04090003" w:tentative="1">
+      <w:start w:val="1"/>
+      <w:numFmt w:val="bullet"/>
+      <w:lvlText w:val="o"/>
+      <w:lvlJc w:val="left"/>
+      <w:pPr>
+        <w:ind w:left="5760" w:hanging="360"/>
+      </w:pPr>
+      <w:rPr>
+        <w:rFonts w:ascii="Courier New" w:hAnsi="Courier New" w:hint="default"/>
+      </w:rPr>
+    </w:lvl>
+    <w:lvl w:ilvl="8" w:tplc="04090005" w:tentative="1">
+      <w:start w:val="1"/>
+      <w:numFmt w:val="bullet"/>
+      <w:lvlText w:val=""/>
+      <w:lvlJc w:val="left"/>
+      <w:pPr>
+        <w:ind w:left="6480" w:hanging="360"/>
+      </w:pPr>
+      <w:rPr>
+        <w:rFonts w:ascii="Wingdings" w:hAnsi="Wingdings" w:hint="default"/>
+      </w:rPr>
+    </w:lvl>
+  </w:abstractNum>
+  <w:num w:numId="1">
+    <w:abstractNumId w:val="0"/>
+  </w:num>
+</w:numbering>
 </file>
 
 <file path=word/styles.xml><?xml version="1.0" encoding="utf-8"?>
@@ -576,6 +771,44 @@
     <w:uiPriority w:val="99"/>
     <w:semiHidden/>
     <w:unhideWhenUsed/>
+  </w:style>
+  <w:style w:type="paragraph" w:styleId="ListParagraph">
+    <w:name w:val="List Paragraph"/>
+    <w:basedOn w:val="Normal"/>
+    <w:uiPriority w:val="34"/>
+    <w:qFormat/>
+    <w:rsid w:val="004819AB"/>
+    <w:pPr>
+      <w:ind w:left="720"/>
+      <w:contextualSpacing/>
+    </w:pPr>
+  </w:style>
+  <w:style w:type="paragraph" w:styleId="BalloonText">
+    <w:name w:val="Balloon Text"/>
+    <w:basedOn w:val="Normal"/>
+    <w:link w:val="BalloonTextChar"/>
+    <w:uiPriority w:val="99"/>
+    <w:semiHidden/>
+    <w:unhideWhenUsed/>
+    <w:rsid w:val="004819AB"/>
+    <w:rPr>
+      <w:rFonts w:ascii="Lucida Grande" w:hAnsi="Lucida Grande" w:cs="Lucida Grande"/>
+      <w:sz w:val="18"/>
+      <w:szCs w:val="18"/>
+    </w:rPr>
+  </w:style>
+  <w:style w:type="character" w:customStyle="1" w:styleId="BalloonTextChar">
+    <w:name w:val="Balloon Text Char"/>
+    <w:basedOn w:val="DefaultParagraphFont"/>
+    <w:link w:val="BalloonText"/>
+    <w:uiPriority w:val="99"/>
+    <w:semiHidden/>
+    <w:rsid w:val="004819AB"/>
+    <w:rPr>
+      <w:rFonts w:ascii="Lucida Grande" w:hAnsi="Lucida Grande" w:cs="Lucida Grande"/>
+      <w:sz w:val="18"/>
+      <w:szCs w:val="18"/>
+    </w:rPr>
   </w:style>
 </w:styles>
 </file>
@@ -762,6 +995,44 @@
     <w:uiPriority w:val="99"/>
     <w:semiHidden/>
     <w:unhideWhenUsed/>
+  </w:style>
+  <w:style w:type="paragraph" w:styleId="ListParagraph">
+    <w:name w:val="List Paragraph"/>
+    <w:basedOn w:val="Normal"/>
+    <w:uiPriority w:val="34"/>
+    <w:qFormat/>
+    <w:rsid w:val="004819AB"/>
+    <w:pPr>
+      <w:ind w:left="720"/>
+      <w:contextualSpacing/>
+    </w:pPr>
+  </w:style>
+  <w:style w:type="paragraph" w:styleId="BalloonText">
+    <w:name w:val="Balloon Text"/>
+    <w:basedOn w:val="Normal"/>
+    <w:link w:val="BalloonTextChar"/>
+    <w:uiPriority w:val="99"/>
+    <w:semiHidden/>
+    <w:unhideWhenUsed/>
+    <w:rsid w:val="004819AB"/>
+    <w:rPr>
+      <w:rFonts w:ascii="Lucida Grande" w:hAnsi="Lucida Grande" w:cs="Lucida Grande"/>
+      <w:sz w:val="18"/>
+      <w:szCs w:val="18"/>
+    </w:rPr>
+  </w:style>
+  <w:style w:type="character" w:customStyle="1" w:styleId="BalloonTextChar">
+    <w:name w:val="Balloon Text Char"/>
+    <w:basedOn w:val="DefaultParagraphFont"/>
+    <w:link w:val="BalloonText"/>
+    <w:uiPriority w:val="99"/>
+    <w:semiHidden/>
+    <w:rsid w:val="004819AB"/>
+    <w:rPr>
+      <w:rFonts w:ascii="Lucida Grande" w:hAnsi="Lucida Grande" w:cs="Lucida Grande"/>
+      <w:sz w:val="18"/>
+      <w:szCs w:val="18"/>
+    </w:rPr>
   </w:style>
 </w:styles>
 </file>

</xml_diff>